<commit_message>
1. I modified the file "afs_data_breve.xlsx", adjusting the coordinates to most possible places, acording to the papres.
2. I am created the file "afs_data_breve_20230412.xlsx", in order to check if the coordinates are running ok now.
</commit_message>
<xml_diff>
--- a/soc_afs_accumulation.docx
+++ b/soc_afs_accumulation.docx
@@ -35,65 +35,65 @@
         <w:spacing w:line="360" w:lineRule="auto"/>
         <w:jc w:val="both"/>
         <w:rPr>
-          <w:lang w:val="en-US"/>
-        </w:rPr>
-      </w:pPr>
-      <w:r>
-        <w:rPr>
-          <w:lang w:val="en-US"/>
+          <w:lang w:val="pt-BR"/>
+        </w:rPr>
+      </w:pPr>
+      <w:r>
+        <w:rPr>
+          <w:lang w:val="pt-BR"/>
         </w:rPr>
         <w:t>Thiago A. A. Pinto</w:t>
       </w:r>
       <w:r>
         <w:rPr>
           <w:vertAlign w:val="superscript"/>
-          <w:lang w:val="en-US"/>
+          <w:lang w:val="pt-BR"/>
         </w:rPr>
         <w:t>1</w:t>
       </w:r>
       <w:r>
         <w:rPr>
-          <w:lang w:val="en-US"/>
+          <w:lang w:val="pt-BR"/>
         </w:rPr>
         <w:t xml:space="preserve">; </w:t>
       </w:r>
       <w:r>
         <w:rPr>
-          <w:lang w:val="en-US"/>
+          <w:lang w:val="pt-BR"/>
         </w:rPr>
         <w:t>Lorenzo Menichetti</w:t>
       </w:r>
       <w:r>
         <w:rPr>
           <w:vertAlign w:val="superscript"/>
-          <w:lang w:val="en-US"/>
+          <w:lang w:val="pt-BR"/>
         </w:rPr>
         <w:t>2</w:t>
       </w:r>
       <w:r>
         <w:rPr>
-          <w:lang w:val="en-US"/>
+          <w:lang w:val="pt-BR"/>
         </w:rPr>
         <w:t xml:space="preserve">; </w:t>
       </w:r>
       <w:proofErr w:type="spellStart"/>
       <w:r>
         <w:rPr>
-          <w:lang w:val="en-US"/>
+          <w:lang w:val="pt-BR"/>
         </w:rPr>
         <w:t>Remí</w:t>
       </w:r>
       <w:proofErr w:type="spellEnd"/>
       <w:r>
         <w:rPr>
-          <w:lang w:val="en-US"/>
+          <w:lang w:val="pt-BR"/>
         </w:rPr>
         <w:t xml:space="preserve"> Cardinael</w:t>
       </w:r>
       <w:r>
         <w:rPr>
           <w:vertAlign w:val="superscript"/>
-          <w:lang w:val="en-US"/>
+          <w:lang w:val="pt-BR"/>
         </w:rPr>
         <w:t>3</w:t>
       </w:r>
@@ -103,7 +103,7 @@
         <w:spacing w:line="360" w:lineRule="auto"/>
         <w:jc w:val="both"/>
         <w:rPr>
-          <w:lang w:val="en-US"/>
+          <w:lang w:val="pt-BR"/>
         </w:rPr>
       </w:pPr>
     </w:p>
@@ -128,44 +128,46 @@
         <w:rPr>
           <w:lang w:val="en-US"/>
         </w:rPr>
-        <w:t xml:space="preserve">Agroforestry Systems (AFS) are based on the presence of trees in </w:t>
-      </w:r>
-      <w:r>
-        <w:rPr>
-          <w:lang w:val="en-US"/>
-        </w:rPr>
-        <w:t>consortium</w:t>
-      </w:r>
-      <w:r>
-        <w:rPr>
-          <w:lang w:val="en-US"/>
-        </w:rPr>
-        <w:t xml:space="preserve"> with other tress, croplands, or animals</w:t>
-      </w:r>
-      <w:r>
-        <w:rPr>
-          <w:lang w:val="en-US"/>
-        </w:rPr>
-        <w:t xml:space="preserve"> in productive plots.</w:t>
+        <w:t>Agroforestry Systems (AFS) are based on the presence of trees in consortium with other tress, croplands, or animals in productive plots.</w:t>
+      </w:r>
+      <w:r>
+        <w:rPr>
+          <w:lang w:val="en-US"/>
+        </w:rPr>
+        <w:t xml:space="preserve"> The classification of the AFS depends on the use of the trees and interest in the other productive activities of the system. </w:t>
       </w:r>
     </w:p>
     <w:p>
       <w:pPr>
         <w:spacing w:line="360" w:lineRule="auto"/>
+        <w:ind w:firstLine="720"/>
         <w:jc w:val="both"/>
         <w:rPr>
           <w:lang w:val="en-US"/>
         </w:rPr>
       </w:pPr>
+      <w:r>
+        <w:rPr>
+          <w:lang w:val="en-US"/>
+        </w:rPr>
+        <w:t xml:space="preserve">The amount of soil carbon is directly influenced by the climate parameters, tree species and the age of the AFS. </w:t>
+      </w:r>
     </w:p>
     <w:p>
       <w:pPr>
         <w:spacing w:line="360" w:lineRule="auto"/>
+        <w:ind w:firstLine="720"/>
         <w:jc w:val="both"/>
         <w:rPr>
           <w:lang w:val="en-US"/>
         </w:rPr>
       </w:pPr>
+      <w:r>
+        <w:rPr>
+          <w:lang w:val="en-US"/>
+        </w:rPr>
+        <w:t xml:space="preserve">The aim of this paper is to estimate the soil carbon accumulation rate in different AFS based on Bayesian statistics. </w:t>
+      </w:r>
     </w:p>
     <w:p>
       <w:pPr>
@@ -199,10 +201,19 @@
     <w:p>
       <w:pPr>
         <w:pStyle w:val="Heading1"/>
+        <w:rPr>
+          <w:lang w:val="en-US"/>
+        </w:rPr>
       </w:pPr>
       <w:r>
         <w:lastRenderedPageBreak/>
         <w:t>Introduction</w:t>
+      </w:r>
+      <w:r>
+        <w:rPr>
+          <w:lang w:val="en-US"/>
+        </w:rPr>
+        <w:t xml:space="preserve">: problem, solution </w:t>
       </w:r>
     </w:p>
     <w:p>
@@ -233,19 +244,11 @@
         </w:rPr>
         <w:t xml:space="preserve"> </w:t>
       </w:r>
-      <w:proofErr w:type="spellStart"/>
-      <w:r>
-        <w:rPr>
-          <w:lang w:val="en-US"/>
-        </w:rPr>
-        <w:t>agro</w:t>
-      </w:r>
-      <w:proofErr w:type="spellEnd"/>
-      <w:r>
-        <w:rPr>
-          <w:lang w:val="en-US"/>
-        </w:rPr>
-        <w:t>-eco</w:t>
+      <w:r>
+        <w:rPr>
+          <w:lang w:val="en-US"/>
+        </w:rPr>
+        <w:t>agro-eco</w:t>
       </w:r>
       <w:r>
         <w:rPr>
@@ -289,6 +292,13 @@
               <w:color w:val="000000"/>
               <w:lang w:val="en-US"/>
             </w:rPr>
+            <w:t xml:space="preserve"> </w:t>
+          </w:r>
+          <w:r>
+            <w:rPr>
+              <w:color w:val="000000"/>
+              <w:lang w:val="en-US"/>
+            </w:rPr>
             <w:t>(Nair et al., 2021)</w:t>
           </w:r>
         </w:sdtContent>
@@ -297,13 +307,13 @@
         <w:rPr>
           <w:lang w:val="en-US"/>
         </w:rPr>
-        <w:t>. It can be classified by</w:t>
-      </w:r>
-      <w:r>
-        <w:rPr>
-          <w:lang w:val="en-US"/>
-        </w:rPr>
-        <w:t xml:space="preserve"> in 8 major types</w:t>
+        <w:t xml:space="preserve">. It can be classified </w:t>
+      </w:r>
+      <w:r>
+        <w:rPr>
+          <w:lang w:val="en-US"/>
+        </w:rPr>
+        <w:t>in 8 major types</w:t>
       </w:r>
       <w:r>
         <w:rPr>
@@ -393,11 +403,26 @@
     <w:p>
       <w:pPr>
         <w:spacing w:line="360" w:lineRule="auto"/>
+        <w:ind w:firstLine="720"/>
         <w:jc w:val="both"/>
         <w:rPr>
-          <w:lang w:val="en-US"/>
-        </w:rPr>
-      </w:pPr>
+          <w:color w:val="000000"/>
+          <w:lang w:val="en-US"/>
+        </w:rPr>
+      </w:pPr>
+      <w:r>
+        <w:rPr>
+          <w:color w:val="000000"/>
+          <w:lang w:val="en-US"/>
+        </w:rPr>
+        <w:t xml:space="preserve">The amount of Soil Organic Carbon (SOC) in the AFS is directly related to </w:t>
+      </w:r>
+      <w:r>
+        <w:rPr>
+          <w:lang w:val="en-US"/>
+        </w:rPr>
+        <w:t>the climate parameters, especially air temperature and precipitation regime, the diversity of tree species, and the age of the AFS.</w:t>
+      </w:r>
     </w:p>
     <w:p>
       <w:pPr>
@@ -410,67 +435,41 @@
       </w:pPr>
       <w:r>
         <w:rPr>
-          <w:lang w:val="en-US"/>
-        </w:rPr>
-        <w:t xml:space="preserve">Using </w:t>
-      </w:r>
-      <w:r>
-        <w:rPr>
-          <w:lang w:val="en-US"/>
-        </w:rPr>
-        <w:t>data</w:t>
-      </w:r>
-      <w:r>
-        <w:rPr>
-          <w:lang w:val="en-US"/>
-        </w:rPr>
-        <w:t xml:space="preserve"> extracted from </w:t>
-      </w:r>
-      <w:r>
-        <w:rPr>
-          <w:lang w:val="en-US"/>
-        </w:rPr>
-        <w:t>174</w:t>
-      </w:r>
-      <w:r>
-        <w:rPr>
-          <w:lang w:val="en-US"/>
-        </w:rPr>
-        <w:t xml:space="preserve"> </w:t>
-      </w:r>
-      <w:r>
-        <w:rPr>
-          <w:lang w:val="en-US"/>
-        </w:rPr>
-        <w:t>references from the recent literature, t</w:t>
-      </w:r>
-      <w:r>
-        <w:rPr>
-          <w:lang w:val="en-US"/>
-        </w:rPr>
-        <w:t>his study aims to clarify the lack of info</w:t>
-      </w:r>
-      <w:r>
-        <w:rPr>
-          <w:lang w:val="en-US"/>
-        </w:rPr>
-        <w:t>rmation</w:t>
-      </w:r>
-      <w:r>
-        <w:rPr>
-          <w:lang w:val="en-US"/>
-        </w:rPr>
-        <w:t xml:space="preserve"> about the effect of AFS on the deeper SOC accumulation.</w:t>
-      </w:r>
-    </w:p>
-    <w:p>
-      <w:pPr>
-        <w:spacing w:line="360" w:lineRule="auto"/>
-        <w:jc w:val="both"/>
-        <w:rPr>
-          <w:lang w:val="en-US"/>
-        </w:rPr>
-      </w:pPr>
+          <w:highlight w:val="red"/>
+          <w:lang w:val="en-US"/>
+        </w:rPr>
+        <w:t>PROBLEM:</w:t>
+      </w:r>
+      <w:r>
+        <w:rPr>
+          <w:lang w:val="en-US"/>
+        </w:rPr>
+        <w:t xml:space="preserve"> At this moment, the information about SOC Stocks in AFS is spread and not normalized, and the variability of SOC distribution in depth, for different AFS type</w:t>
+      </w:r>
+      <w:r>
+        <w:rPr>
+          <w:lang w:val="en-US"/>
+        </w:rPr>
+        <w:t>s</w:t>
+      </w:r>
+      <w:r>
+        <w:rPr>
+          <w:lang w:val="en-US"/>
+        </w:rPr>
+        <w:t xml:space="preserve">, makes difficult to develop a method to predict the effect of such AFS and its impact on </w:t>
+      </w:r>
+      <w:r>
+        <w:rPr>
+          <w:lang w:val="en-US"/>
+        </w:rPr>
+        <w:t xml:space="preserve">SOC accumulation </w:t>
+      </w:r>
+      <w:r>
+        <w:rPr>
+          <w:lang w:val="en-US"/>
+        </w:rPr>
+        <w:t xml:space="preserve">on different AFS type. </w:t>
+      </w:r>
     </w:p>
     <w:p>
       <w:pPr>
@@ -485,47 +484,15 @@
         <w:rPr>
           <w:lang w:val="en-US"/>
         </w:rPr>
-        <w:t>Considering</w:t>
-      </w:r>
-      <w:r>
-        <w:rPr>
-          <w:lang w:val="en-US"/>
-        </w:rPr>
-        <w:t xml:space="preserve"> the </w:t>
-      </w:r>
-      <w:r>
-        <w:rPr>
-          <w:lang w:val="en-US"/>
-        </w:rPr>
-        <w:t>Soil Organic Carbon (SOC)</w:t>
-      </w:r>
-      <w:r>
-        <w:rPr>
-          <w:lang w:val="en-US"/>
-        </w:rPr>
-        <w:t xml:space="preserve"> Stocks from different AFS and calculating the yearly SOC accumulation rate, based on the stocks of the control areas and age of the AFS, we use</w:t>
-      </w:r>
-      <w:r>
-        <w:rPr>
-          <w:lang w:val="en-US"/>
-        </w:rPr>
-        <w:t>d</w:t>
-      </w:r>
-      <w:r>
-        <w:rPr>
-          <w:lang w:val="en-US"/>
-        </w:rPr>
-        <w:t xml:space="preserve"> a Random Trees model to estimate the distribution of the SOC in the first 50 cm of soil. </w:t>
-      </w:r>
-    </w:p>
-    <w:p>
-      <w:pPr>
-        <w:spacing w:line="360" w:lineRule="auto"/>
-        <w:jc w:val="both"/>
-        <w:rPr>
-          <w:lang w:val="en-US"/>
-        </w:rPr>
-      </w:pPr>
+        <w:t xml:space="preserve">The AFS are frequently located in the bottom line of human intervention level in the nature. And even AFS that do not include intensive fertilizing technics, like parklands, are better, in the climate change mitigation perspective, than other traditional systems that do not include trees among the vegetal species. </w:t>
+      </w:r>
+      <w:r>
+        <w:rPr>
+          <w:highlight w:val="yellow"/>
+          <w:lang w:val="en-US"/>
+        </w:rPr>
+        <w:t>references</w:t>
+      </w:r>
     </w:p>
     <w:p>
       <w:pPr>
@@ -540,25 +507,131 @@
         <w:rPr>
           <w:lang w:val="en-US"/>
         </w:rPr>
-        <w:t xml:space="preserve">We present an </w:t>
-      </w:r>
-      <w:r>
-        <w:rPr>
-          <w:lang w:val="en-US"/>
-        </w:rPr>
-        <w:t>estimat</w:t>
-      </w:r>
-      <w:r>
-        <w:rPr>
-          <w:lang w:val="en-US"/>
-        </w:rPr>
-        <w:t>i</w:t>
-      </w:r>
-      <w:r>
-        <w:rPr>
-          <w:lang w:val="en-US"/>
-        </w:rPr>
-        <w:t>ve</w:t>
+        <w:t>A</w:t>
+      </w:r>
+      <w:r>
+        <w:rPr>
+          <w:lang w:val="en-US"/>
+        </w:rPr>
+        <w:t xml:space="preserve">ccumulate carbon </w:t>
+      </w:r>
+      <w:r>
+        <w:rPr>
+          <w:lang w:val="en-US"/>
+        </w:rPr>
+        <w:t>in</w:t>
+      </w:r>
+      <w:r>
+        <w:rPr>
+          <w:lang w:val="en-US"/>
+        </w:rPr>
+        <w:t xml:space="preserve"> the soil,</w:t>
+      </w:r>
+      <w:r>
+        <w:rPr>
+          <w:lang w:val="en-US"/>
+        </w:rPr>
+        <w:t xml:space="preserve"> especially in deeper depths is one of the most important strategies to reduce for longer periods the emissions to the atmosphere.</w:t>
+      </w:r>
+      <w:r>
+        <w:rPr>
+          <w:lang w:val="en-US"/>
+        </w:rPr>
+        <w:t xml:space="preserve"> And especially ancient AFS, acts as carbon sink regions when compared to monoculture croplands or extensive cattle graze.</w:t>
+      </w:r>
+    </w:p>
+    <w:p>
+      <w:pPr>
+        <w:spacing w:line="360" w:lineRule="auto"/>
+        <w:ind w:firstLine="720"/>
+        <w:jc w:val="both"/>
+        <w:rPr>
+          <w:lang w:val="en-US"/>
+        </w:rPr>
+      </w:pPr>
+      <w:r>
+        <w:rPr>
+          <w:lang w:val="en-US"/>
+        </w:rPr>
+        <w:t>The sub soil, is the main compartment of SOC storage, been responsible for the long-term soil carbon accumulation. When the AFS is considered stable, reaching the carbon balance equilibrium between the topsoil and the atmosphere, the sub soil of the AFS represents the ballast of SOC, that makes this kind of system so important.</w:t>
+      </w:r>
+    </w:p>
+    <w:p>
+      <w:pPr>
+        <w:spacing w:line="360" w:lineRule="auto"/>
+        <w:ind w:firstLine="720"/>
+        <w:jc w:val="both"/>
+        <w:rPr>
+          <w:lang w:val="en-US"/>
+        </w:rPr>
+      </w:pPr>
+      <w:r>
+        <w:rPr>
+          <w:lang w:val="en-US"/>
+        </w:rPr>
+        <w:t>The IPCC Reports have different models to describe the soil parameters. And some TIERS do not consider time in the estimation of the SOC. These protocols sub estimates the importance of the ancient AFS in the climate change mitigation scenario, creating a gap of information that are not well explained.</w:t>
+      </w:r>
+    </w:p>
+    <w:p>
+      <w:pPr>
+        <w:spacing w:line="360" w:lineRule="auto"/>
+        <w:ind w:firstLine="720"/>
+        <w:jc w:val="both"/>
+        <w:rPr>
+          <w:lang w:val="en-US"/>
+        </w:rPr>
+      </w:pPr>
+      <w:r>
+        <w:rPr>
+          <w:lang w:val="en-US"/>
+        </w:rPr>
+        <w:t xml:space="preserve">This way, a strategy to properly associate the AFS to their role in the climate change mitigation perspective is to estimate the SOC accumulation rate, based in the age of the different systems and the SOC Stocks based on the climate classification. But a challenge that rise in this process is the high variability of information regarding the different AFS. </w:t>
+      </w:r>
+    </w:p>
+    <w:p>
+      <w:pPr>
+        <w:spacing w:line="360" w:lineRule="auto"/>
+        <w:ind w:firstLine="720"/>
+        <w:jc w:val="both"/>
+        <w:rPr>
+          <w:lang w:val="en-US"/>
+        </w:rPr>
+      </w:pPr>
+      <w:r>
+        <w:rPr>
+          <w:lang w:val="en-US"/>
+        </w:rPr>
+        <w:lastRenderedPageBreak/>
+        <w:t xml:space="preserve">To bring light to this discussion, this study, using data extracted from 174 references from the recent literature, aims to compilate the SOC Stocks information in the soil profile for every the 8 different AFS type, considered in this study. </w:t>
+      </w:r>
+      <w:r>
+        <w:rPr>
+          <w:highlight w:val="yellow"/>
+          <w:lang w:val="en-US"/>
+        </w:rPr>
+        <w:t>ADD references</w:t>
+      </w:r>
+      <w:r>
+        <w:rPr>
+          <w:lang w:val="en-US"/>
+        </w:rPr>
+        <w:t xml:space="preserve">. </w:t>
+      </w:r>
+    </w:p>
+    <w:p>
+      <w:pPr>
+        <w:spacing w:line="360" w:lineRule="auto"/>
+        <w:ind w:firstLine="720"/>
+        <w:jc w:val="both"/>
+        <w:rPr>
+          <w:lang w:val="en-US"/>
+        </w:rPr>
+      </w:pPr>
+      <w:r>
+        <w:rPr>
+          <w:lang w:val="en-US"/>
+        </w:rPr>
+        <w:t>As part of the process, firstly it was used a</w:t>
       </w:r>
       <w:r>
         <w:rPr>
@@ -566,41 +639,176 @@
         </w:rPr>
         <w:t xml:space="preserve"> </w:t>
       </w:r>
-      <w:r>
-        <w:rPr>
-          <w:lang w:val="en-US"/>
-        </w:rPr>
-        <w:t>of the SOC accumulation</w:t>
-      </w:r>
-      <w:r>
-        <w:rPr>
-          <w:lang w:val="en-US"/>
-        </w:rPr>
-        <w:t>/loss rates</w:t>
-      </w:r>
-      <w:r>
-        <w:rPr>
-          <w:lang w:val="en-US"/>
-        </w:rPr>
-        <w:t xml:space="preserve">, based on five scenarios of </w:t>
-      </w:r>
-      <w:r>
-        <w:rPr>
-          <w:lang w:val="en-US"/>
-        </w:rPr>
-        <w:t>previous land use of the AFS</w:t>
-      </w:r>
-      <w:r>
-        <w:rPr>
-          <w:lang w:val="en-US"/>
-        </w:rPr>
-        <w:t xml:space="preserve">: </w:t>
-      </w:r>
-      <w:r>
-        <w:rPr>
-          <w:lang w:val="en-US"/>
-        </w:rPr>
-        <w:t>cropland</w:t>
+      <w:proofErr w:type="spellStart"/>
+      <w:r>
+        <w:rPr>
+          <w:lang w:val="en-US"/>
+        </w:rPr>
+        <w:t>RandomForest</w:t>
+      </w:r>
+      <w:proofErr w:type="spellEnd"/>
+      <w:r>
+        <w:rPr>
+          <w:lang w:val="en-US"/>
+        </w:rPr>
+        <w:t xml:space="preserve"> model that predicts </w:t>
+      </w:r>
+      <w:r>
+        <w:rPr>
+          <w:lang w:val="en-US"/>
+        </w:rPr>
+        <w:t xml:space="preserve">the </w:t>
+      </w:r>
+      <w:r>
+        <w:rPr>
+          <w:lang w:val="en-US"/>
+        </w:rPr>
+        <w:t>SOC accumulation over the profile, from parameters defining the AFS, ecological factors (soil type) and abiotic factors (climate, average temperature).</w:t>
+      </w:r>
+      <w:r>
+        <w:rPr>
+          <w:lang w:val="en-US"/>
+        </w:rPr>
+        <w:t xml:space="preserve"> After this, the </w:t>
+      </w:r>
+      <w:r>
+        <w:rPr>
+          <w:lang w:val="en-US"/>
+        </w:rPr>
+        <w:t xml:space="preserve">SOC/depths </w:t>
+      </w:r>
+      <w:r>
+        <w:rPr>
+          <w:lang w:val="en-US"/>
+        </w:rPr>
+        <w:t xml:space="preserve">database </w:t>
+      </w:r>
+      <w:r>
+        <w:rPr>
+          <w:lang w:val="en-US"/>
+        </w:rPr>
+        <w:t>f</w:t>
+      </w:r>
+      <w:r>
+        <w:rPr>
+          <w:lang w:val="en-US"/>
+        </w:rPr>
+        <w:t>r</w:t>
+      </w:r>
+      <w:r>
+        <w:rPr>
+          <w:lang w:val="en-US"/>
+        </w:rPr>
+        <w:t>o</w:t>
+      </w:r>
+      <w:r>
+        <w:rPr>
+          <w:lang w:val="en-US"/>
+        </w:rPr>
+        <w:t>m</w:t>
+      </w:r>
+      <w:r>
+        <w:rPr>
+          <w:lang w:val="en-US"/>
+        </w:rPr>
+        <w:t xml:space="preserve"> all the papers</w:t>
+      </w:r>
+      <w:r>
+        <w:rPr>
+          <w:lang w:val="en-US"/>
+        </w:rPr>
+        <w:t xml:space="preserve"> used in this study was s</w:t>
+      </w:r>
+      <w:r>
+        <w:rPr>
+          <w:lang w:val="en-US"/>
+        </w:rPr>
+        <w:t>tandardized</w:t>
+      </w:r>
+      <w:r>
+        <w:rPr>
+          <w:lang w:val="en-US"/>
+        </w:rPr>
+        <w:t>.</w:t>
+      </w:r>
+      <w:r>
+        <w:rPr>
+          <w:lang w:val="en-US"/>
+        </w:rPr>
+        <w:t xml:space="preserve"> Considering the </w:t>
+      </w:r>
+      <w:r>
+        <w:rPr>
+          <w:lang w:val="en-US"/>
+        </w:rPr>
+        <w:t xml:space="preserve">SOC </w:t>
+      </w:r>
+      <w:r>
+        <w:rPr>
+          <w:lang w:val="en-US"/>
+        </w:rPr>
+        <w:t xml:space="preserve">Stocks from different AFS and calculating the yearly SOC accumulation rate, based on the stocks of the control areas and age of the AFS, we used a </w:t>
+      </w:r>
+      <w:proofErr w:type="spellStart"/>
+      <w:r>
+        <w:rPr>
+          <w:lang w:val="en-US"/>
+        </w:rPr>
+        <w:t>RandomForest</w:t>
+      </w:r>
+      <w:proofErr w:type="spellEnd"/>
+      <w:r>
+        <w:rPr>
+          <w:lang w:val="en-US"/>
+        </w:rPr>
+        <w:t xml:space="preserve"> model to estimate the distribution of the SOC in the first 50 cm of soil. </w:t>
+      </w:r>
+    </w:p>
+    <w:p>
+      <w:pPr>
+        <w:spacing w:line="360" w:lineRule="auto"/>
+        <w:ind w:firstLine="720"/>
+        <w:jc w:val="both"/>
+        <w:rPr>
+          <w:lang w:val="en-US"/>
+        </w:rPr>
+      </w:pPr>
+      <w:r>
+        <w:rPr>
+          <w:lang w:val="en-US"/>
+        </w:rPr>
+        <w:t xml:space="preserve">One of the results of these process includes </w:t>
+      </w:r>
+      <w:r>
+        <w:rPr>
+          <w:lang w:val="en-US"/>
+        </w:rPr>
+        <w:t>an estimative of the SOC accumulation/loss rates, based on five scenarios of previous land use of the AFS: cropland, forest, grassland, plantation, and shrubland.</w:t>
+      </w:r>
+      <w:r>
+        <w:rPr>
+          <w:lang w:val="en-US"/>
+        </w:rPr>
+        <w:t xml:space="preserve"> The Land Use Change (LUC) </w:t>
+      </w:r>
+      <w:r>
+        <w:rPr>
+          <w:highlight w:val="yellow"/>
+          <w:lang w:val="en-US"/>
+        </w:rPr>
+        <w:t>is probably one of the main drivers of this SOC accumulation</w:t>
+      </w:r>
+      <w:r>
+        <w:rPr>
+          <w:lang w:val="en-US"/>
+        </w:rPr>
+        <w:t>. By other side, the t</w:t>
+      </w:r>
+      <w:r>
+        <w:rPr>
+          <w:lang w:val="en-US"/>
+        </w:rPr>
+        <w:t>otal SOC Stocks</w:t>
       </w:r>
       <w:r>
         <w:rPr>
@@ -612,48 +820,19 @@
         <w:rPr>
           <w:lang w:val="en-US"/>
         </w:rPr>
-        <w:t xml:space="preserve"> </w:t>
-      </w:r>
-      <w:r>
-        <w:rPr>
-          <w:lang w:val="en-US"/>
-        </w:rPr>
-        <w:t>forest,</w:t>
-      </w:r>
-      <w:r>
-        <w:rPr>
-          <w:lang w:val="en-US"/>
-        </w:rPr>
-        <w:t xml:space="preserve"> </w:t>
-      </w:r>
-      <w:r>
-        <w:rPr>
-          <w:lang w:val="en-US"/>
-        </w:rPr>
-        <w:t>grassland</w:t>
-      </w:r>
-      <w:r>
-        <w:rPr>
-          <w:lang w:val="en-US"/>
-        </w:rPr>
-        <w:t xml:space="preserve">, plantation, and </w:t>
-      </w:r>
-      <w:r>
-        <w:rPr>
-          <w:lang w:val="en-US"/>
-        </w:rPr>
-        <w:t>shrubland</w:t>
-      </w:r>
-      <w:r>
-        <w:rPr>
-          <w:lang w:val="en-US"/>
-        </w:rPr>
-        <w:t>.</w:t>
+        <w:t xml:space="preserve"> based on the same parameters</w:t>
+      </w:r>
+      <w:r>
+        <w:rPr>
+          <w:lang w:val="en-US"/>
+        </w:rPr>
+        <w:t xml:space="preserve"> was also estimated. </w:t>
       </w:r>
     </w:p>
     <w:p>
       <w:pPr>
         <w:spacing w:line="360" w:lineRule="auto"/>
+        <w:ind w:firstLine="720"/>
         <w:jc w:val="both"/>
         <w:rPr>
           <w:lang w:val="en-US"/>
@@ -662,23 +841,7 @@
     </w:p>
     <w:p>
       <w:pPr>
-        <w:spacing w:line="360" w:lineRule="auto"/>
-        <w:jc w:val="both"/>
-        <w:rPr>
-          <w:lang w:val="en-US"/>
-        </w:rPr>
-      </w:pPr>
-    </w:p>
-    <w:p>
-      <w:pPr>
-        <w:spacing w:line="360" w:lineRule="auto"/>
-        <w:jc w:val="both"/>
-        <w:rPr>
-          <w:rFonts w:eastAsiaTheme="majorEastAsia" w:cstheme="majorBidi"/>
-          <w:b/>
-          <w:color w:val="000000" w:themeColor="text1"/>
-          <w:sz w:val="32"/>
-          <w:szCs w:val="32"/>
+        <w:rPr>
           <w:lang w:val="en-US"/>
         </w:rPr>
       </w:pPr>
@@ -913,13 +1076,67 @@
         <w:rPr>
           <w:lang w:val="en-US"/>
         </w:rPr>
-        <w:t>00 peer reviewed papers have been examined and 174 have been considered for this study.</w:t>
+        <w:t xml:space="preserve">00 peer reviewed papers have been examined and 174 have been considered </w:t>
+      </w:r>
+      <w:r>
+        <w:rPr>
+          <w:lang w:val="en-US"/>
+        </w:rPr>
+        <w:t xml:space="preserve">adequate </w:t>
+      </w:r>
+      <w:r>
+        <w:rPr>
+          <w:lang w:val="en-US"/>
+        </w:rPr>
+        <w:t>for this study.</w:t>
       </w:r>
       <w:r>
         <w:rPr>
           <w:lang w:val="en-US"/>
         </w:rPr>
         <w:t xml:space="preserve"> </w:t>
+      </w:r>
+      <w:r>
+        <w:rPr>
+          <w:lang w:val="en-US"/>
+        </w:rPr>
+        <w:t>The eligibility of the papers was the presence of SOC Stocks data, measured in the AFS and a control area</w:t>
+      </w:r>
+      <w:r>
+        <w:rPr>
+          <w:lang w:val="en-US"/>
+        </w:rPr>
+        <w:t xml:space="preserve"> (synchronic);</w:t>
+      </w:r>
+      <w:r>
+        <w:rPr>
+          <w:lang w:val="en-US"/>
+        </w:rPr>
+        <w:t xml:space="preserve"> </w:t>
+      </w:r>
+      <w:r>
+        <w:rPr>
+          <w:lang w:val="en-US"/>
+        </w:rPr>
+        <w:t>o</w:t>
+      </w:r>
+      <w:r>
+        <w:rPr>
+          <w:lang w:val="en-US"/>
+        </w:rPr>
+        <w:t>r SOC data sampled before and after the AFS implementation (</w:t>
+      </w:r>
+      <w:r>
+        <w:rPr>
+          <w:lang w:val="en-US"/>
+        </w:rPr>
+        <w:t>diachronic</w:t>
+      </w:r>
+      <w:r>
+        <w:rPr>
+          <w:lang w:val="en-US"/>
+        </w:rPr>
+        <w:t xml:space="preserve">). </w:t>
       </w:r>
     </w:p>
     <w:p>
@@ -971,19 +1188,7 @@
         <w:rPr>
           <w:lang w:val="en-US"/>
         </w:rPr>
-        <w:t xml:space="preserve">d SOC Stock from the AFS. For the occasions of SOC content and bulk density report, it was calculated </w:t>
-      </w:r>
-      <w:r>
-        <w:rPr>
-          <w:lang w:val="en-US"/>
-        </w:rPr>
-        <w:t>the SOC Stock</w:t>
-      </w:r>
-      <w:r>
-        <w:rPr>
-          <w:lang w:val="en-US"/>
-        </w:rPr>
-        <w:t xml:space="preserve">. In the special cases where the bulk density information wasn’t available, the SOC Stock was calculated using the average bulk density </w:t>
+        <w:t xml:space="preserve">d SOC Stock from the AFS. For the occasions of SOC content and bulk density report, it was calculated the SOC Stock. In the special cases where the bulk density information wasn’t available, the SOC Stock was calculated using the average bulk density </w:t>
       </w:r>
       <w:r>
         <w:rPr>
@@ -1027,6 +1232,13 @@
             </w:rPr>
             <w:t>, 1996)</w:t>
           </w:r>
+          <w:r>
+            <w:rPr>
+              <w:color w:val="000000"/>
+              <w:lang w:val="en-US"/>
+            </w:rPr>
+            <w:t xml:space="preserve">, </w:t>
+          </w:r>
         </w:sdtContent>
       </w:sdt>
       <w:r>
@@ -1034,7 +1246,63 @@
           <w:color w:val="000000"/>
           <w:lang w:val="en-US"/>
         </w:rPr>
-        <w:t>.</w:t>
+        <w:t>keep</w:t>
+      </w:r>
+      <w:r>
+        <w:rPr>
+          <w:color w:val="000000"/>
+          <w:lang w:val="en-US"/>
+        </w:rPr>
+        <w:t>ing</w:t>
+      </w:r>
+      <w:r>
+        <w:rPr>
+          <w:color w:val="000000"/>
+          <w:lang w:val="en-US"/>
+        </w:rPr>
+        <w:t xml:space="preserve"> the same approach </w:t>
+      </w:r>
+      <w:r>
+        <w:rPr>
+          <w:color w:val="000000"/>
+          <w:lang w:val="en-US"/>
+        </w:rPr>
+        <w:t xml:space="preserve">used by </w:t>
+      </w:r>
+      <w:r>
+        <w:rPr>
+          <w:color w:val="000000"/>
+          <w:lang w:val="en-US"/>
+        </w:rPr>
+        <w:t>Cardinael</w:t>
+      </w:r>
+      <w:r>
+        <w:rPr>
+          <w:color w:val="000000"/>
+          <w:lang w:val="en-US"/>
+        </w:rPr>
+        <w:t xml:space="preserve"> et all, (</w:t>
+      </w:r>
+      <w:r>
+        <w:rPr>
+          <w:color w:val="000000"/>
+          <w:lang w:val="en-US"/>
+        </w:rPr>
+        <w:t>2018</w:t>
+      </w:r>
+      <w:r>
+        <w:rPr>
+          <w:color w:val="000000"/>
+          <w:lang w:val="en-US"/>
+        </w:rPr>
+        <w:t>)</w:t>
+      </w:r>
+      <w:r>
+        <w:rPr>
+          <w:color w:val="000000"/>
+          <w:lang w:val="en-US"/>
+        </w:rPr>
+        <w:t xml:space="preserve">. </w:t>
       </w:r>
     </w:p>
     <w:p>
@@ -1052,28 +1320,79 @@
           <w:color w:val="000000"/>
           <w:lang w:val="en-US"/>
         </w:rPr>
-        <w:t xml:space="preserve">All the SOC Stocks values of the soil profile were considered in this study. A function </w:t>
-      </w:r>
-      <w:r>
-        <w:rPr>
-          <w:color w:val="000000"/>
-          <w:lang w:val="en-US"/>
-        </w:rPr>
-        <w:t>in the RStudio</w:t>
-      </w:r>
-      <w:r>
-        <w:rPr>
-          <w:color w:val="000000"/>
-          <w:lang w:val="en-US"/>
-        </w:rPr>
-        <w:sym w:font="Symbol" w:char="F0E2"/>
-      </w:r>
-      <w:r>
-        <w:rPr>
-          <w:color w:val="000000"/>
-          <w:lang w:val="en-US"/>
-        </w:rPr>
-        <w:t xml:space="preserve"> program was created to describe the distribution of SOC Stocks for every cm. And for this study, it was used the first 50 cm of soil. </w:t>
+        <w:t xml:space="preserve">The diachronic approaches are more significant, when compared to the synchronic one, receiving the priority of treatments in the sites that both were present. This selection was based on fact that </w:t>
+      </w:r>
+      <w:r>
+        <w:rPr>
+          <w:color w:val="000000"/>
+          <w:lang w:val="en-US"/>
+        </w:rPr>
+        <w:t xml:space="preserve">the </w:t>
+      </w:r>
+      <w:r>
+        <w:rPr>
+          <w:color w:val="000000"/>
+          <w:lang w:val="en-US"/>
+        </w:rPr>
+        <w:t xml:space="preserve">scientific literature considers the </w:t>
+      </w:r>
+      <w:r>
+        <w:rPr>
+          <w:color w:val="000000"/>
+          <w:lang w:val="en-US"/>
+        </w:rPr>
+        <w:t xml:space="preserve">diachronic approach </w:t>
+      </w:r>
+      <w:r>
+        <w:rPr>
+          <w:color w:val="000000"/>
+          <w:lang w:val="en-US"/>
+        </w:rPr>
+        <w:t>as most widely reliable</w:t>
+      </w:r>
+      <w:r>
+        <w:rPr>
+          <w:color w:val="000000"/>
+          <w:lang w:val="en-US"/>
+        </w:rPr>
+        <w:t xml:space="preserve"> </w:t>
+      </w:r>
+      <w:r>
+        <w:rPr>
+          <w:color w:val="000000"/>
+          <w:highlight w:val="yellow"/>
+          <w:lang w:val="en-US"/>
+        </w:rPr>
+        <w:t>(Costa Junior et al 2013)</w:t>
+      </w:r>
+      <w:r>
+        <w:rPr>
+          <w:color w:val="000000"/>
+          <w:lang w:val="en-US"/>
+        </w:rPr>
+        <w:t>.</w:t>
+      </w:r>
+      <w:r>
+        <w:rPr>
+          <w:color w:val="000000"/>
+          <w:lang w:val="en-US"/>
+        </w:rPr>
+        <w:t xml:space="preserve"> For the sites with more than one date of observation, it was selected </w:t>
+      </w:r>
+      <w:r>
+        <w:rPr>
+          <w:color w:val="000000"/>
+          <w:lang w:val="en-US"/>
+        </w:rPr>
+        <w:lastRenderedPageBreak/>
+        <w:t xml:space="preserve">the most recent measurements of SOC Stock, aiming to avoid changes in the first years of the AFS implementation </w:t>
+      </w:r>
+      <w:r>
+        <w:rPr>
+          <w:color w:val="000000"/>
+          <w:lang w:val="en-US"/>
+        </w:rPr>
+        <w:t>(Smith 2004).</w:t>
       </w:r>
     </w:p>
     <w:p>
@@ -1086,6 +1405,41 @@
           <w:lang w:val="en-US"/>
         </w:rPr>
       </w:pPr>
+      <w:r>
+        <w:rPr>
+          <w:color w:val="000000"/>
+          <w:lang w:val="en-US"/>
+        </w:rPr>
+        <w:t xml:space="preserve">All the SOC Stocks values of the soil profile were considered in this study. A function </w:t>
+      </w:r>
+      <w:r>
+        <w:rPr>
+          <w:color w:val="000000"/>
+          <w:lang w:val="en-US"/>
+        </w:rPr>
+        <w:t>in the RStudio</w:t>
+      </w:r>
+      <w:r>
+        <w:rPr>
+          <w:color w:val="000000"/>
+          <w:lang w:val="en-US"/>
+        </w:rPr>
+        <w:sym w:font="Symbol" w:char="F0E2"/>
+      </w:r>
+      <w:r>
+        <w:rPr>
+          <w:color w:val="000000"/>
+          <w:lang w:val="en-US"/>
+        </w:rPr>
+        <w:t xml:space="preserve"> program was created to describe the distribution of SOC Stocks for every cm</w:t>
+      </w:r>
+      <w:r>
+        <w:rPr>
+          <w:color w:val="000000"/>
+          <w:lang w:val="en-US"/>
+        </w:rPr>
+        <w:t xml:space="preserve"> until the depth of 50 cm.</w:t>
+      </w:r>
     </w:p>
     <w:p>
       <w:pPr>
@@ -1231,14 +1585,7 @@
                     <w:rFonts w:ascii="Cambria Math" w:hAnsi="Cambria Math"/>
                     <w:lang w:val="en-US"/>
                   </w:rPr>
-                  <m:t>AF</m:t>
-                </m:r>
-                <m:r>
-                  <w:rPr>
-                    <w:rFonts w:ascii="Cambria Math" w:hAnsi="Cambria Math"/>
-                    <w:lang w:val="en-US"/>
-                  </w:rPr>
-                  <m:t>S</m:t>
+                  <m:t>AFS</m:t>
                 </m:r>
               </m:sub>
             </m:sSub>
@@ -1328,6 +1675,55 @@
           <w:rFonts w:eastAsiaTheme="minorEastAsia"/>
           <w:lang w:val="en-US"/>
         </w:rPr>
+        <w:tab/>
+      </w:r>
+      <w:r>
+        <w:rPr>
+          <w:rFonts w:eastAsiaTheme="minorEastAsia"/>
+          <w:lang w:val="en-US"/>
+        </w:rPr>
+        <w:tab/>
+      </w:r>
+      <w:r>
+        <w:rPr>
+          <w:rFonts w:eastAsiaTheme="minorEastAsia"/>
+          <w:lang w:val="en-US"/>
+        </w:rPr>
+        <w:tab/>
+      </w:r>
+      <w:r>
+        <w:rPr>
+          <w:rFonts w:eastAsiaTheme="minorEastAsia"/>
+          <w:lang w:val="en-US"/>
+        </w:rPr>
+        <w:tab/>
+      </w:r>
+      <w:r>
+        <w:rPr>
+          <w:rFonts w:eastAsiaTheme="minorEastAsia"/>
+          <w:lang w:val="en-US"/>
+        </w:rPr>
+        <w:tab/>
+      </w:r>
+      <w:r>
+        <w:rPr>
+          <w:rFonts w:eastAsiaTheme="minorEastAsia"/>
+          <w:lang w:val="en-US"/>
+        </w:rPr>
+        <w:tab/>
+      </w:r>
+      <w:r>
+        <w:rPr>
+          <w:rFonts w:eastAsiaTheme="minorEastAsia"/>
+          <w:lang w:val="en-US"/>
+        </w:rPr>
+        <w:tab/>
+      </w:r>
+      <w:r>
+        <w:rPr>
+          <w:rFonts w:eastAsiaTheme="minorEastAsia"/>
+          <w:lang w:val="en-US"/>
+        </w:rPr>
         <w:t>(</w:t>
       </w:r>
       <w:r>
@@ -1408,16 +1804,6 @@
     </w:p>
     <w:p>
       <w:pPr>
-        <w:spacing w:line="360" w:lineRule="auto"/>
-        <w:jc w:val="both"/>
-        <w:rPr>
-          <w:rFonts w:eastAsiaTheme="minorEastAsia"/>
-          <w:lang w:val="en-US"/>
-        </w:rPr>
-      </w:pPr>
-    </w:p>
-    <w:p>
-      <w:pPr>
         <w:pStyle w:val="Heading2"/>
       </w:pPr>
       <w:r>
@@ -1434,54 +1820,6 @@
           <w:lang w:val="en-US"/>
         </w:rPr>
       </w:pPr>
-      <w:r>
-        <w:rPr>
-          <w:lang w:val="en-US"/>
-        </w:rPr>
-        <w:drawing>
-          <wp:anchor distT="0" distB="0" distL="114300" distR="114300" simplePos="0" relativeHeight="251659264" behindDoc="0" locked="0" layoutInCell="1" allowOverlap="1" wp14:anchorId="15B6DD89" wp14:editId="339EA9FD">
-            <wp:simplePos x="0" y="0"/>
-            <wp:positionH relativeFrom="column">
-              <wp:posOffset>0</wp:posOffset>
-            </wp:positionH>
-            <wp:positionV relativeFrom="paragraph">
-              <wp:posOffset>439362</wp:posOffset>
-            </wp:positionV>
-            <wp:extent cx="5731510" cy="3061970"/>
-            <wp:effectExtent l="0" t="0" r="0" b="0"/>
-            <wp:wrapTopAndBottom/>
-            <wp:docPr id="1" name="Picture 1" descr="Graphical user interface, text&#10;&#10;Description automatically generated"/>
-            <wp:cNvGraphicFramePr>
-              <a:graphicFrameLocks xmlns:a="http://schemas.openxmlformats.org/drawingml/2006/main" noChangeAspect="1"/>
-            </wp:cNvGraphicFramePr>
-            <a:graphic xmlns:a="http://schemas.openxmlformats.org/drawingml/2006/main">
-              <a:graphicData uri="http://schemas.openxmlformats.org/drawingml/2006/picture">
-                <pic:pic xmlns:pic="http://schemas.openxmlformats.org/drawingml/2006/picture">
-                  <pic:nvPicPr>
-                    <pic:cNvPr id="1" name="Picture 1" descr="Graphical user interface, text&#10;&#10;Description automatically generated"/>
-                    <pic:cNvPicPr/>
-                  </pic:nvPicPr>
-                  <pic:blipFill>
-                    <a:blip r:embed="rId8"/>
-                    <a:stretch>
-                      <a:fillRect/>
-                    </a:stretch>
-                  </pic:blipFill>
-                  <pic:spPr>
-                    <a:xfrm>
-                      <a:off x="0" y="0"/>
-                      <a:ext cx="5731510" cy="3061970"/>
-                    </a:xfrm>
-                    <a:prstGeom prst="rect">
-                      <a:avLst/>
-                    </a:prstGeom>
-                  </pic:spPr>
-                </pic:pic>
-              </a:graphicData>
-            </a:graphic>
-          </wp:anchor>
-        </w:drawing>
-      </w:r>
       <w:r>
         <w:rPr>
           <w:lang w:val="en-US"/>
@@ -1518,7 +1856,246 @@
           <w:color w:val="000000"/>
           <w:lang w:val="en-US"/>
         </w:rPr>
-        <w:t xml:space="preserve"> and presented in the table 1. </w:t>
+        <w:t xml:space="preserve"> and presented in the </w:t>
+      </w:r>
+      <w:r>
+        <w:rPr>
+          <w:rFonts w:eastAsiaTheme="minorEastAsia"/>
+          <w:color w:val="000000"/>
+          <w:lang w:val="en-US"/>
+        </w:rPr>
+        <w:t>T</w:t>
+      </w:r>
+      <w:r>
+        <w:rPr>
+          <w:rFonts w:eastAsiaTheme="minorEastAsia"/>
+          <w:color w:val="000000"/>
+          <w:lang w:val="en-US"/>
+        </w:rPr>
+        <w:t xml:space="preserve">able 1. </w:t>
+      </w:r>
+      <w:r>
+        <w:rPr>
+          <w:rFonts w:eastAsiaTheme="minorEastAsia"/>
+          <w:color w:val="000000"/>
+          <w:lang w:val="en-US"/>
+        </w:rPr>
+        <w:t xml:space="preserve">The papers that presented more than one type AFS type, it was created more than one entry in the database. And for the cases that a </w:t>
+      </w:r>
+      <w:r>
+        <w:rPr>
+          <w:rFonts w:eastAsiaTheme="minorEastAsia"/>
+          <w:color w:val="000000"/>
+          <w:lang w:val="en-US"/>
+        </w:rPr>
+        <w:t xml:space="preserve">classification </w:t>
+      </w:r>
+      <w:r>
+        <w:rPr>
+          <w:rFonts w:eastAsiaTheme="minorEastAsia"/>
+          <w:color w:val="000000"/>
+          <w:lang w:val="en-US"/>
+        </w:rPr>
+        <w:t xml:space="preserve">doubt </w:t>
+      </w:r>
+      <w:r>
+        <w:rPr>
+          <w:rFonts w:eastAsiaTheme="minorEastAsia"/>
+          <w:color w:val="000000"/>
+          <w:lang w:val="en-US"/>
+        </w:rPr>
+        <w:t>existed, the paper wasn’t considered.</w:t>
+      </w:r>
+    </w:p>
+    <w:p>
+      <w:r>
+        <w:rPr>
+          <w:noProof/>
+          <w:lang w:val="en-US"/>
+        </w:rPr>
+        <mc:AlternateContent>
+          <mc:Choice Requires="wpg">
+            <w:drawing>
+              <wp:anchor distT="0" distB="0" distL="114300" distR="114300" simplePos="0" relativeHeight="251665408" behindDoc="0" locked="0" layoutInCell="1" allowOverlap="1" wp14:anchorId="0848FED4" wp14:editId="2B9578D5">
+                <wp:simplePos x="0" y="0"/>
+                <wp:positionH relativeFrom="column">
+                  <wp:posOffset>0</wp:posOffset>
+                </wp:positionH>
+                <wp:positionV relativeFrom="paragraph">
+                  <wp:posOffset>167640</wp:posOffset>
+                </wp:positionV>
+                <wp:extent cx="5731510" cy="3036570"/>
+                <wp:effectExtent l="0" t="0" r="0" b="0"/>
+                <wp:wrapTopAndBottom/>
+                <wp:docPr id="6" name="Group 6"/>
+                <wp:cNvGraphicFramePr/>
+                <a:graphic xmlns:a="http://schemas.openxmlformats.org/drawingml/2006/main">
+                  <a:graphicData uri="http://schemas.microsoft.com/office/word/2010/wordprocessingGroup">
+                    <wpg:wgp>
+                      <wpg:cNvGrpSpPr/>
+                      <wpg:grpSpPr>
+                        <a:xfrm>
+                          <a:off x="0" y="0"/>
+                          <a:ext cx="5731510" cy="3036570"/>
+                          <a:chOff x="0" y="204107"/>
+                          <a:chExt cx="5731510" cy="3036933"/>
+                        </a:xfrm>
+                      </wpg:grpSpPr>
+                      <pic:pic xmlns:pic="http://schemas.openxmlformats.org/drawingml/2006/picture">
+                        <pic:nvPicPr>
+                          <pic:cNvPr id="1" name="Picture 1" descr="Graphical user interface, text&#10;&#10;Description automatically generated"/>
+                          <pic:cNvPicPr>
+                            <a:picLocks noChangeAspect="1"/>
+                          </pic:cNvPicPr>
+                        </pic:nvPicPr>
+                        <pic:blipFill rotWithShape="1">
+                          <a:blip r:embed="rId8"/>
+                          <a:srcRect t="6400" b="17"/>
+                          <a:stretch/>
+                        </pic:blipFill>
+                        <pic:spPr>
+                          <a:xfrm>
+                            <a:off x="0" y="375557"/>
+                            <a:ext cx="5731510" cy="2865483"/>
+                          </a:xfrm>
+                          <a:prstGeom prst="rect">
+                            <a:avLst/>
+                          </a:prstGeom>
+                        </pic:spPr>
+                      </pic:pic>
+                      <wps:wsp>
+                        <wps:cNvPr id="5" name="Text Box 5"/>
+                        <wps:cNvSpPr txBox="1"/>
+                        <wps:spPr>
+                          <a:xfrm>
+                            <a:off x="0" y="204107"/>
+                            <a:ext cx="5731510" cy="179070"/>
+                          </a:xfrm>
+                          <a:prstGeom prst="rect">
+                            <a:avLst/>
+                          </a:prstGeom>
+                          <a:solidFill>
+                            <a:prstClr val="white"/>
+                          </a:solidFill>
+                          <a:ln>
+                            <a:noFill/>
+                          </a:ln>
+                        </wps:spPr>
+                        <wps:txbx>
+                          <w:txbxContent>
+                            <w:p>
+                              <w:pPr>
+                                <w:pStyle w:val="Caption"/>
+                                <w:rPr>
+                                  <w:noProof/>
+                                  <w:lang w:val="en-US"/>
+                                </w:rPr>
+                              </w:pPr>
+                              <w:r>
+                                <w:t xml:space="preserve">Table </w:t>
+                              </w:r>
+                              <w:fldSimple w:instr=" SEQ Table \* ARABIC ">
+                                <w:r>
+                                  <w:rPr>
+                                    <w:noProof/>
+                                  </w:rPr>
+                                  <w:t>1</w:t>
+                                </w:r>
+                              </w:fldSimple>
+                              <w:r>
+                                <w:rPr>
+                                  <w:lang w:val="en-US"/>
+                                </w:rPr>
+                                <w:t>: Definition of Agroforestry types (adapted from Cardinael et all, 2019)</w:t>
+                              </w:r>
+                            </w:p>
+                          </w:txbxContent>
+                        </wps:txbx>
+                        <wps:bodyPr rot="0" spcFirstLastPara="0" vertOverflow="overflow" horzOverflow="overflow" vert="horz" wrap="square" lIns="0" tIns="0" rIns="0" bIns="0" numCol="1" spcCol="0" rtlCol="0" fromWordArt="0" anchor="t" anchorCtr="0" forceAA="0" compatLnSpc="1">
+                          <a:prstTxWarp prst="textNoShape">
+                            <a:avLst/>
+                          </a:prstTxWarp>
+                          <a:noAutofit/>
+                        </wps:bodyPr>
+                      </wps:wsp>
+                    </wpg:wgp>
+                  </a:graphicData>
+                </a:graphic>
+                <wp14:sizeRelV relativeFrom="margin">
+                  <wp14:pctHeight>0</wp14:pctHeight>
+                </wp14:sizeRelV>
+              </wp:anchor>
+            </w:drawing>
+          </mc:Choice>
+          <mc:Fallback>
+            <w:pict>
+              <v:group w14:anchorId="0848FED4" id="Group 6" o:spid="_x0000_s1026" style="position:absolute;margin-left:0;margin-top:13.2pt;width:451.3pt;height:239.1pt;z-index:251665408;mso-height-relative:margin" coordorigin=",2041" coordsize="57315,30369" o:gfxdata="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">
+                <v:shapetype id="_x0000_t75" coordsize="21600,21600" o:spt="75" o:preferrelative="t" path="m@4@5l@4@11@9@11@9@5xe" filled="f" stroked="f">
+                  <v:stroke joinstyle="miter"/>
+                  <v:formulas>
+                    <v:f eqn="if lineDrawn pixelLineWidth 0"/>
+                    <v:f eqn="sum @0 1 0"/>
+                    <v:f eqn="sum 0 0 @1"/>
+                    <v:f eqn="prod @2 1 2"/>
+                    <v:f eqn="prod @3 21600 pixelWidth"/>
+                    <v:f eqn="prod @3 21600 pixelHeight"/>
+                    <v:f eqn="sum @0 0 1"/>
+                    <v:f eqn="prod @6 1 2"/>
+                    <v:f eqn="prod @7 21600 pixelWidth"/>
+                    <v:f eqn="sum @8 21600 0"/>
+                    <v:f eqn="prod @7 21600 pixelHeight"/>
+                    <v:f eqn="sum @10 21600 0"/>
+                  </v:formulas>
+                  <v:path o:extrusionok="f" gradientshapeok="t" o:connecttype="rect"/>
+                  <o:lock v:ext="edit" aspectratio="t"/>
+                </v:shapetype>
+                <v:shape id="Picture 1" o:spid="_x0000_s1027" type="#_x0000_t75" alt="Graphical user interface, text&#10;&#10;Description automatically generated" style="position:absolute;top:3755;width:57315;height:28655;visibility:visible;mso-wrap-style:square" o:gfxdata="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">
+                  <v:imagedata r:id="rId9" o:title="Graphical user interface, text&#10;&#10;Description automatically generated" croptop="4194f" cropbottom="11f"/>
+                </v:shape>
+                <v:shapetype id="_x0000_t202" coordsize="21600,21600" o:spt="202" path="m,l,21600r21600,l21600,xe">
+                  <v:stroke joinstyle="miter"/>
+                  <v:path gradientshapeok="t" o:connecttype="rect"/>
+                </v:shapetype>
+                <v:shape id="Text Box 5" o:spid="_x0000_s1028" type="#_x0000_t202" style="position:absolute;top:2041;width:57315;height:1790;visibility:visible;mso-wrap-style:square;v-text-anchor:top" o:gfxdata="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" stroked="f">
+                  <v:textbox inset="0,0,0,0">
+                    <w:txbxContent>
+                      <w:p>
+                        <w:pPr>
+                          <w:pStyle w:val="Caption"/>
+                          <w:rPr>
+                            <w:noProof/>
+                            <w:lang w:val="en-US"/>
+                          </w:rPr>
+                        </w:pPr>
+                        <w:r>
+                          <w:t xml:space="preserve">Table </w:t>
+                        </w:r>
+                        <w:fldSimple w:instr=" SEQ Table \* ARABIC ">
+                          <w:r>
+                            <w:rPr>
+                              <w:noProof/>
+                            </w:rPr>
+                            <w:t>1</w:t>
+                          </w:r>
+                        </w:fldSimple>
+                        <w:r>
+                          <w:rPr>
+                            <w:lang w:val="en-US"/>
+                          </w:rPr>
+                          <w:t>: Definition of Agroforestry types (adapted from Cardinael et all, 2019)</w:t>
+                        </w:r>
+                      </w:p>
+                    </w:txbxContent>
+                  </v:textbox>
+                </v:shape>
+                <w10:wrap type="topAndBottom"/>
+              </v:group>
+            </w:pict>
+          </mc:Fallback>
+        </mc:AlternateContent>
+      </w:r>
+      <w:r>
+        <w:br w:type="page"/>
       </w:r>
     </w:p>
     <w:p>
@@ -1526,6 +2103,7 @@
         <w:pStyle w:val="Heading2"/>
       </w:pPr>
       <w:r>
+        <w:lastRenderedPageBreak/>
         <w:t>Previous Land Use</w:t>
       </w:r>
     </w:p>
@@ -1539,68 +2117,317 @@
       </w:pPr>
       <w:r>
         <w:rPr>
-          <w:lang w:val="en-US"/>
-        </w:rPr>
-        <w:drawing>
-          <wp:anchor distT="0" distB="0" distL="114300" distR="114300" simplePos="0" relativeHeight="251661312" behindDoc="0" locked="0" layoutInCell="1" allowOverlap="1" wp14:anchorId="7720FF63" wp14:editId="51810ABD">
-            <wp:simplePos x="0" y="0"/>
-            <wp:positionH relativeFrom="column">
-              <wp:posOffset>144966</wp:posOffset>
-            </wp:positionH>
-            <wp:positionV relativeFrom="paragraph">
-              <wp:posOffset>544195</wp:posOffset>
-            </wp:positionV>
-            <wp:extent cx="5220000" cy="1679463"/>
-            <wp:effectExtent l="0" t="0" r="0" b="0"/>
-            <wp:wrapTopAndBottom/>
-            <wp:docPr id="2" name="Picture 2" descr="Text&#10;&#10;Description automatically generated"/>
-            <wp:cNvGraphicFramePr>
-              <a:graphicFrameLocks xmlns:a="http://schemas.openxmlformats.org/drawingml/2006/main" noChangeAspect="1"/>
-            </wp:cNvGraphicFramePr>
-            <a:graphic xmlns:a="http://schemas.openxmlformats.org/drawingml/2006/main">
-              <a:graphicData uri="http://schemas.openxmlformats.org/drawingml/2006/picture">
-                <pic:pic xmlns:pic="http://schemas.openxmlformats.org/drawingml/2006/picture">
-                  <pic:nvPicPr>
-                    <pic:cNvPr id="2" name="Picture 2" descr="Text&#10;&#10;Description automatically generated"/>
-                    <pic:cNvPicPr/>
-                  </pic:nvPicPr>
-                  <pic:blipFill>
-                    <a:blip r:embed="rId9"/>
-                    <a:stretch>
-                      <a:fillRect/>
-                    </a:stretch>
-                  </pic:blipFill>
-                  <pic:spPr>
-                    <a:xfrm>
-                      <a:off x="0" y="0"/>
-                      <a:ext cx="5220000" cy="1679463"/>
-                    </a:xfrm>
-                    <a:prstGeom prst="rect">
-                      <a:avLst/>
-                    </a:prstGeom>
-                  </pic:spPr>
-                </pic:pic>
-              </a:graphicData>
-            </a:graphic>
-            <wp14:sizeRelH relativeFrom="margin">
-              <wp14:pctWidth>0</wp14:pctWidth>
-            </wp14:sizeRelH>
-            <wp14:sizeRelV relativeFrom="margin">
-              <wp14:pctHeight>0</wp14:pctHeight>
-            </wp14:sizeRelV>
-          </wp:anchor>
-        </w:drawing>
-      </w:r>
-      <w:r>
-        <w:rPr>
-          <w:lang w:val="en-US"/>
-        </w:rPr>
-        <w:t>For the 174 papers considered in this study, the previous land use of the AFS area, was classified according to the table 2.</w:t>
+          <w:noProof/>
+          <w:lang w:val="en-US"/>
+        </w:rPr>
+        <mc:AlternateContent>
+          <mc:Choice Requires="wpg">
+            <w:drawing>
+              <wp:anchor distT="0" distB="0" distL="114300" distR="114300" simplePos="0" relativeHeight="251662336" behindDoc="0" locked="0" layoutInCell="1" allowOverlap="1" wp14:anchorId="44029A3C" wp14:editId="0CFD31E4">
+                <wp:simplePos x="0" y="0"/>
+                <wp:positionH relativeFrom="column">
+                  <wp:posOffset>146685</wp:posOffset>
+                </wp:positionH>
+                <wp:positionV relativeFrom="paragraph">
+                  <wp:posOffset>550636</wp:posOffset>
+                </wp:positionV>
+                <wp:extent cx="5219700" cy="1850390"/>
+                <wp:effectExtent l="0" t="0" r="0" b="3810"/>
+                <wp:wrapTopAndBottom/>
+                <wp:docPr id="4" name="Group 4"/>
+                <wp:cNvGraphicFramePr/>
+                <a:graphic xmlns:a="http://schemas.openxmlformats.org/drawingml/2006/main">
+                  <a:graphicData uri="http://schemas.microsoft.com/office/word/2010/wordprocessingGroup">
+                    <wpg:wgp>
+                      <wpg:cNvGrpSpPr/>
+                      <wpg:grpSpPr>
+                        <a:xfrm>
+                          <a:off x="0" y="0"/>
+                          <a:ext cx="5219700" cy="1850390"/>
+                          <a:chOff x="0" y="0"/>
+                          <a:chExt cx="5219700" cy="1850390"/>
+                        </a:xfrm>
+                      </wpg:grpSpPr>
+                      <pic:pic xmlns:pic="http://schemas.openxmlformats.org/drawingml/2006/picture">
+                        <pic:nvPicPr>
+                          <pic:cNvPr id="2" name="Picture 2" descr="Text&#10;&#10;Description automatically generated"/>
+                          <pic:cNvPicPr>
+                            <a:picLocks noChangeAspect="1"/>
+                          </pic:cNvPicPr>
+                        </pic:nvPicPr>
+                        <pic:blipFill>
+                          <a:blip r:embed="rId10"/>
+                          <a:stretch>
+                            <a:fillRect/>
+                          </a:stretch>
+                        </pic:blipFill>
+                        <pic:spPr>
+                          <a:xfrm>
+                            <a:off x="0" y="171450"/>
+                            <a:ext cx="5219700" cy="1678940"/>
+                          </a:xfrm>
+                          <a:prstGeom prst="rect">
+                            <a:avLst/>
+                          </a:prstGeom>
+                        </pic:spPr>
+                      </pic:pic>
+                      <wps:wsp>
+                        <wps:cNvPr id="3" name="Text Box 3"/>
+                        <wps:cNvSpPr txBox="1"/>
+                        <wps:spPr>
+                          <a:xfrm>
+                            <a:off x="0" y="0"/>
+                            <a:ext cx="5219700" cy="171450"/>
+                          </a:xfrm>
+                          <a:prstGeom prst="rect">
+                            <a:avLst/>
+                          </a:prstGeom>
+                          <a:solidFill>
+                            <a:prstClr val="white"/>
+                          </a:solidFill>
+                          <a:ln>
+                            <a:noFill/>
+                          </a:ln>
+                        </wps:spPr>
+                        <wps:txbx>
+                          <w:txbxContent>
+                            <w:p>
+                              <w:pPr>
+                                <w:pStyle w:val="Caption"/>
+                                <w:rPr>
+                                  <w:noProof/>
+                                  <w:lang w:val="en-US"/>
+                                </w:rPr>
+                              </w:pPr>
+                              <w:r>
+                                <w:t xml:space="preserve">Table </w:t>
+                              </w:r>
+                              <w:fldSimple w:instr=" SEQ Table \* ARABIC ">
+                                <w:r>
+                                  <w:rPr>
+                                    <w:noProof/>
+                                  </w:rPr>
+                                  <w:t>2</w:t>
+                                </w:r>
+                              </w:fldSimple>
+                              <w:r>
+                                <w:rPr>
+                                  <w:lang w:val="en-US"/>
+                                </w:rPr>
+                                <w:t>: Previous Land Use Definition</w:t>
+                              </w:r>
+                            </w:p>
+                          </w:txbxContent>
+                        </wps:txbx>
+                        <wps:bodyPr rot="0" spcFirstLastPara="0" vertOverflow="overflow" horzOverflow="overflow" vert="horz" wrap="square" lIns="0" tIns="0" rIns="0" bIns="0" numCol="1" spcCol="0" rtlCol="0" fromWordArt="0" anchor="t" anchorCtr="0" forceAA="0" compatLnSpc="1">
+                          <a:prstTxWarp prst="textNoShape">
+                            <a:avLst/>
+                          </a:prstTxWarp>
+                          <a:noAutofit/>
+                        </wps:bodyPr>
+                      </wps:wsp>
+                    </wpg:wgp>
+                  </a:graphicData>
+                </a:graphic>
+              </wp:anchor>
+            </w:drawing>
+          </mc:Choice>
+          <mc:Fallback>
+            <w:pict>
+              <v:group w14:anchorId="44029A3C" id="Group 4" o:spid="_x0000_s1029" style="position:absolute;left:0;text-align:left;margin-left:11.55pt;margin-top:43.35pt;width:411pt;height:145.7pt;z-index:251662336" coordsize="52197,18503" o:gfxdata="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">
+                <v:shape id="Picture 2" o:spid="_x0000_s1030" type="#_x0000_t75" alt="Text&#10;&#10;Description automatically generated" style="position:absolute;top:1714;width:52197;height:16789;visibility:visible;mso-wrap-style:square" o:gfxdata="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">
+                  <v:imagedata r:id="rId11" o:title="Text&#10;&#10;Description automatically generated"/>
+                </v:shape>
+                <v:shape id="Text Box 3" o:spid="_x0000_s1031" type="#_x0000_t202" style="position:absolute;width:52197;height:1714;visibility:visible;mso-wrap-style:square;v-text-anchor:top" o:gfxdata="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" stroked="f">
+                  <v:textbox inset="0,0,0,0">
+                    <w:txbxContent>
+                      <w:p>
+                        <w:pPr>
+                          <w:pStyle w:val="Caption"/>
+                          <w:rPr>
+                            <w:noProof/>
+                            <w:lang w:val="en-US"/>
+                          </w:rPr>
+                        </w:pPr>
+                        <w:r>
+                          <w:t xml:space="preserve">Table </w:t>
+                        </w:r>
+                        <w:fldSimple w:instr=" SEQ Table \* ARABIC ">
+                          <w:r>
+                            <w:rPr>
+                              <w:noProof/>
+                            </w:rPr>
+                            <w:t>2</w:t>
+                          </w:r>
+                        </w:fldSimple>
+                        <w:r>
+                          <w:rPr>
+                            <w:lang w:val="en-US"/>
+                          </w:rPr>
+                          <w:t>: Previous Land Use Definition</w:t>
+                        </w:r>
+                      </w:p>
+                    </w:txbxContent>
+                  </v:textbox>
+                </v:shape>
+                <w10:wrap type="topAndBottom"/>
+              </v:group>
+            </w:pict>
+          </mc:Fallback>
+        </mc:AlternateContent>
+      </w:r>
+      <w:r>
+        <w:rPr>
+          <w:lang w:val="en-US"/>
+        </w:rPr>
+        <w:t xml:space="preserve">For the 174 papers considered in this study, the previous land use of the AFS area, was classified according to the </w:t>
+      </w:r>
+      <w:r>
+        <w:rPr>
+          <w:lang w:val="en-US"/>
+        </w:rPr>
+        <w:t>T</w:t>
+      </w:r>
+      <w:r>
+        <w:rPr>
+          <w:lang w:val="en-US"/>
+        </w:rPr>
+        <w:t>able 2.</w:t>
       </w:r>
     </w:p>
     <w:p>
       <w:pPr>
         <w:spacing w:line="360" w:lineRule="auto"/>
+        <w:rPr>
+          <w:lang w:val="en-US"/>
+        </w:rPr>
+      </w:pPr>
+    </w:p>
+    <w:p>
+      <w:pPr>
+        <w:spacing w:line="360" w:lineRule="auto"/>
+        <w:rPr>
+          <w:lang w:val="en-US"/>
+        </w:rPr>
+      </w:pPr>
+    </w:p>
+    <w:p>
+      <w:pPr>
+        <w:pStyle w:val="Heading2"/>
+        <w:rPr>
+          <w:highlight w:val="red"/>
+          <w:lang w:val="en-US"/>
+        </w:rPr>
+      </w:pPr>
+      <w:r>
+        <w:rPr>
+          <w:highlight w:val="red"/>
+          <w:lang w:val="en-US"/>
+        </w:rPr>
+        <w:t xml:space="preserve">Random Forest </w:t>
+      </w:r>
+    </w:p>
+    <w:p>
+      <w:pPr>
+        <w:rPr>
+          <w:lang w:val="en-US"/>
+        </w:rPr>
+      </w:pPr>
+      <w:r>
+        <w:rPr>
+          <w:highlight w:val="red"/>
+          <w:lang w:val="en-US"/>
+        </w:rPr>
+        <w:t xml:space="preserve">Test different. Models, trying to find the balance between </w:t>
+      </w:r>
+      <w:proofErr w:type="gramStart"/>
+      <w:r>
+        <w:rPr>
+          <w:highlight w:val="red"/>
+          <w:lang w:val="en-US"/>
+        </w:rPr>
+        <w:t>complexity(</w:t>
+      </w:r>
+      <w:proofErr w:type="gramEnd"/>
+      <w:r>
+        <w:rPr>
+          <w:highlight w:val="red"/>
+          <w:lang w:val="en-US"/>
+        </w:rPr>
+        <w:t>amount of parameters) and fitness(R</w:t>
+      </w:r>
+      <w:r>
+        <w:rPr>
+          <w:highlight w:val="red"/>
+          <w:vertAlign w:val="superscript"/>
+          <w:lang w:val="en-US"/>
+        </w:rPr>
+        <w:t>2</w:t>
+      </w:r>
+      <w:r>
+        <w:rPr>
+          <w:highlight w:val="red"/>
+          <w:lang w:val="en-US"/>
+        </w:rPr>
+        <w:t xml:space="preserve"> – </w:t>
+      </w:r>
+      <w:proofErr w:type="spellStart"/>
+      <w:r>
+        <w:rPr>
+          <w:highlight w:val="red"/>
+          <w:lang w:val="en-US"/>
+        </w:rPr>
+        <w:t>rmse</w:t>
+      </w:r>
+      <w:proofErr w:type="spellEnd"/>
+      <w:r>
+        <w:rPr>
+          <w:highlight w:val="red"/>
+          <w:lang w:val="en-US"/>
+        </w:rPr>
+        <w:t>).</w:t>
+      </w:r>
+    </w:p>
+    <w:p>
+      <w:pPr>
+        <w:rPr>
+          <w:lang w:val="en-US"/>
+        </w:rPr>
+      </w:pPr>
+      <w:r>
+        <w:rPr>
+          <w:lang w:val="en-US"/>
+        </w:rPr>
+        <w:t>The b</w:t>
+      </w:r>
+      <w:r>
+        <w:rPr>
+          <w:lang w:val="en-US"/>
+        </w:rPr>
+        <w:t xml:space="preserve">est model is the one that </w:t>
+      </w:r>
+      <w:r>
+        <w:rPr>
+          <w:lang w:val="en-US"/>
+        </w:rPr>
+        <w:t>better explain the question</w:t>
+      </w:r>
+      <w:r>
+        <w:rPr>
+          <w:lang w:val="en-US"/>
+        </w:rPr>
+        <w:t>. Not so much complexity, but with best fitness</w:t>
+      </w:r>
+    </w:p>
+    <w:p>
+      <w:pPr>
+        <w:rPr>
+          <w:lang w:val="en-US"/>
+        </w:rPr>
+      </w:pPr>
+    </w:p>
+    <w:p>
+      <w:pPr>
         <w:rPr>
           <w:lang w:val="en-US"/>
         </w:rPr>
@@ -1644,6 +2471,70 @@
           <w:lang w:val="en-US"/>
         </w:rPr>
         <w:t>nalysis</w:t>
+      </w:r>
+    </w:p>
+    <w:p>
+      <w:pPr>
+        <w:spacing w:line="360" w:lineRule="auto"/>
+        <w:ind w:firstLine="720"/>
+        <w:jc w:val="both"/>
+        <w:rPr>
+          <w:lang w:val="en-US"/>
+        </w:rPr>
+      </w:pPr>
+      <w:r>
+        <w:rPr>
+          <w:lang w:val="en-US"/>
+        </w:rPr>
+        <w:t>The Random Forest</w:t>
+      </w:r>
+      <w:r>
+        <w:rPr>
+          <w:lang w:val="en-US"/>
+        </w:rPr>
+        <w:t xml:space="preserve"> model that predicts SOC accumulation over the profile, from parameters def</w:t>
+      </w:r>
+      <w:r>
+        <w:rPr>
+          <w:lang w:val="en-US"/>
+        </w:rPr>
+        <w:t>in</w:t>
+      </w:r>
+      <w:r>
+        <w:rPr>
+          <w:lang w:val="en-US"/>
+        </w:rPr>
+        <w:t>ed by</w:t>
+      </w:r>
+      <w:r>
+        <w:rPr>
+          <w:lang w:val="en-US"/>
+        </w:rPr>
+        <w:t xml:space="preserve"> </w:t>
+      </w:r>
+      <w:r>
+        <w:rPr>
+          <w:lang w:val="en-US"/>
+        </w:rPr>
+        <w:t>the AFS</w:t>
+      </w:r>
+      <w:r>
+        <w:rPr>
+          <w:lang w:val="en-US"/>
+        </w:rPr>
+        <w:t xml:space="preserve"> type</w:t>
+      </w:r>
+      <w:r>
+        <w:rPr>
+          <w:lang w:val="en-US"/>
+        </w:rPr>
+        <w:t>, ecological factors (soil type) and abiotic factors (climate, average temperature)</w:t>
+      </w:r>
+      <w:r>
+        <w:rPr>
+          <w:lang w:val="en-US"/>
+        </w:rPr>
+        <w:t>.</w:t>
       </w:r>
     </w:p>
     <w:p>
@@ -1953,7 +2844,7 @@
       </w:sdtContent>
     </w:sdt>
     <w:sectPr>
-      <w:footerReference w:type="default" r:id="rId10"/>
+      <w:footerReference w:type="default" r:id="rId12"/>
       <w:pgSz w:w="11906" w:h="16838"/>
       <w:pgMar w:top="1440" w:right="1440" w:bottom="1440" w:left="1440" w:header="708" w:footer="708" w:gutter="0"/>
       <w:cols w:space="708"/>
@@ -2250,6 +3141,208 @@
       </w:rPr>
     </w:lvl>
   </w:abstractNum>
+  <w:abstractNum w:abstractNumId="10" w15:restartNumberingAfterBreak="0">
+    <w:nsid w:val="05983EE3"/>
+    <w:multiLevelType w:val="hybridMultilevel"/>
+    <w:tmpl w:val="8A1600DE"/>
+    <w:lvl w:ilvl="0" w:tplc="08090001">
+      <w:start w:val="1"/>
+      <w:numFmt w:val="bullet"/>
+      <w:lvlText w:val=""/>
+      <w:lvlJc w:val="left"/>
+      <w:pPr>
+        <w:ind w:left="720" w:hanging="360"/>
+      </w:pPr>
+      <w:rPr>
+        <w:rFonts w:ascii="Symbol" w:hAnsi="Symbol" w:hint="default"/>
+      </w:rPr>
+    </w:lvl>
+    <w:lvl w:ilvl="1" w:tplc="08090003" w:tentative="1">
+      <w:start w:val="1"/>
+      <w:numFmt w:val="bullet"/>
+      <w:lvlText w:val="o"/>
+      <w:lvlJc w:val="left"/>
+      <w:pPr>
+        <w:ind w:left="1440" w:hanging="360"/>
+      </w:pPr>
+      <w:rPr>
+        <w:rFonts w:ascii="Courier New" w:hAnsi="Courier New" w:hint="default"/>
+      </w:rPr>
+    </w:lvl>
+    <w:lvl w:ilvl="2" w:tplc="08090005" w:tentative="1">
+      <w:start w:val="1"/>
+      <w:numFmt w:val="bullet"/>
+      <w:lvlText w:val=""/>
+      <w:lvlJc w:val="left"/>
+      <w:pPr>
+        <w:ind w:left="2160" w:hanging="360"/>
+      </w:pPr>
+      <w:rPr>
+        <w:rFonts w:ascii="Wingdings" w:hAnsi="Wingdings" w:hint="default"/>
+      </w:rPr>
+    </w:lvl>
+    <w:lvl w:ilvl="3" w:tplc="08090001" w:tentative="1">
+      <w:start w:val="1"/>
+      <w:numFmt w:val="bullet"/>
+      <w:lvlText w:val=""/>
+      <w:lvlJc w:val="left"/>
+      <w:pPr>
+        <w:ind w:left="2880" w:hanging="360"/>
+      </w:pPr>
+      <w:rPr>
+        <w:rFonts w:ascii="Symbol" w:hAnsi="Symbol" w:hint="default"/>
+      </w:rPr>
+    </w:lvl>
+    <w:lvl w:ilvl="4" w:tplc="08090003" w:tentative="1">
+      <w:start w:val="1"/>
+      <w:numFmt w:val="bullet"/>
+      <w:lvlText w:val="o"/>
+      <w:lvlJc w:val="left"/>
+      <w:pPr>
+        <w:ind w:left="3600" w:hanging="360"/>
+      </w:pPr>
+      <w:rPr>
+        <w:rFonts w:ascii="Courier New" w:hAnsi="Courier New" w:hint="default"/>
+      </w:rPr>
+    </w:lvl>
+    <w:lvl w:ilvl="5" w:tplc="08090005" w:tentative="1">
+      <w:start w:val="1"/>
+      <w:numFmt w:val="bullet"/>
+      <w:lvlText w:val=""/>
+      <w:lvlJc w:val="left"/>
+      <w:pPr>
+        <w:ind w:left="4320" w:hanging="360"/>
+      </w:pPr>
+      <w:rPr>
+        <w:rFonts w:ascii="Wingdings" w:hAnsi="Wingdings" w:hint="default"/>
+      </w:rPr>
+    </w:lvl>
+    <w:lvl w:ilvl="6" w:tplc="08090001" w:tentative="1">
+      <w:start w:val="1"/>
+      <w:numFmt w:val="bullet"/>
+      <w:lvlText w:val=""/>
+      <w:lvlJc w:val="left"/>
+      <w:pPr>
+        <w:ind w:left="5040" w:hanging="360"/>
+      </w:pPr>
+      <w:rPr>
+        <w:rFonts w:ascii="Symbol" w:hAnsi="Symbol" w:hint="default"/>
+      </w:rPr>
+    </w:lvl>
+    <w:lvl w:ilvl="7" w:tplc="08090003" w:tentative="1">
+      <w:start w:val="1"/>
+      <w:numFmt w:val="bullet"/>
+      <w:lvlText w:val="o"/>
+      <w:lvlJc w:val="left"/>
+      <w:pPr>
+        <w:ind w:left="5760" w:hanging="360"/>
+      </w:pPr>
+      <w:rPr>
+        <w:rFonts w:ascii="Courier New" w:hAnsi="Courier New" w:hint="default"/>
+      </w:rPr>
+    </w:lvl>
+    <w:lvl w:ilvl="8" w:tplc="08090005" w:tentative="1">
+      <w:start w:val="1"/>
+      <w:numFmt w:val="bullet"/>
+      <w:lvlText w:val=""/>
+      <w:lvlJc w:val="left"/>
+      <w:pPr>
+        <w:ind w:left="6480" w:hanging="360"/>
+      </w:pPr>
+      <w:rPr>
+        <w:rFonts w:ascii="Wingdings" w:hAnsi="Wingdings" w:hint="default"/>
+      </w:rPr>
+    </w:lvl>
+  </w:abstractNum>
+  <w:abstractNum w:abstractNumId="11" w15:restartNumberingAfterBreak="0">
+    <w:nsid w:val="12916BE0"/>
+    <w:multiLevelType w:val="hybridMultilevel"/>
+    <w:tmpl w:val="0424187A"/>
+    <w:lvl w:ilvl="0" w:tplc="025C01F2">
+      <w:start w:val="1"/>
+      <w:numFmt w:val="decimal"/>
+      <w:lvlText w:val="%1."/>
+      <w:lvlJc w:val="left"/>
+      <w:pPr>
+        <w:ind w:left="1080" w:hanging="360"/>
+      </w:pPr>
+      <w:rPr>
+        <w:rFonts w:hint="default"/>
+      </w:rPr>
+    </w:lvl>
+    <w:lvl w:ilvl="1" w:tplc="08090019">
+      <w:start w:val="1"/>
+      <w:numFmt w:val="lowerLetter"/>
+      <w:lvlText w:val="%2."/>
+      <w:lvlJc w:val="left"/>
+      <w:pPr>
+        <w:ind w:left="1800" w:hanging="360"/>
+      </w:pPr>
+    </w:lvl>
+    <w:lvl w:ilvl="2" w:tplc="0809001B" w:tentative="1">
+      <w:start w:val="1"/>
+      <w:numFmt w:val="lowerRoman"/>
+      <w:lvlText w:val="%3."/>
+      <w:lvlJc w:val="right"/>
+      <w:pPr>
+        <w:ind w:left="2520" w:hanging="180"/>
+      </w:pPr>
+    </w:lvl>
+    <w:lvl w:ilvl="3" w:tplc="0809000F" w:tentative="1">
+      <w:start w:val="1"/>
+      <w:numFmt w:val="decimal"/>
+      <w:lvlText w:val="%4."/>
+      <w:lvlJc w:val="left"/>
+      <w:pPr>
+        <w:ind w:left="3240" w:hanging="360"/>
+      </w:pPr>
+    </w:lvl>
+    <w:lvl w:ilvl="4" w:tplc="08090019" w:tentative="1">
+      <w:start w:val="1"/>
+      <w:numFmt w:val="lowerLetter"/>
+      <w:lvlText w:val="%5."/>
+      <w:lvlJc w:val="left"/>
+      <w:pPr>
+        <w:ind w:left="3960" w:hanging="360"/>
+      </w:pPr>
+    </w:lvl>
+    <w:lvl w:ilvl="5" w:tplc="0809001B" w:tentative="1">
+      <w:start w:val="1"/>
+      <w:numFmt w:val="lowerRoman"/>
+      <w:lvlText w:val="%6."/>
+      <w:lvlJc w:val="right"/>
+      <w:pPr>
+        <w:ind w:left="4680" w:hanging="180"/>
+      </w:pPr>
+    </w:lvl>
+    <w:lvl w:ilvl="6" w:tplc="0809000F" w:tentative="1">
+      <w:start w:val="1"/>
+      <w:numFmt w:val="decimal"/>
+      <w:lvlText w:val="%7."/>
+      <w:lvlJc w:val="left"/>
+      <w:pPr>
+        <w:ind w:left="5400" w:hanging="360"/>
+      </w:pPr>
+    </w:lvl>
+    <w:lvl w:ilvl="7" w:tplc="08090019" w:tentative="1">
+      <w:start w:val="1"/>
+      <w:numFmt w:val="lowerLetter"/>
+      <w:lvlText w:val="%8."/>
+      <w:lvlJc w:val="left"/>
+      <w:pPr>
+        <w:ind w:left="6120" w:hanging="360"/>
+      </w:pPr>
+    </w:lvl>
+    <w:lvl w:ilvl="8" w:tplc="0809001B" w:tentative="1">
+      <w:start w:val="1"/>
+      <w:numFmt w:val="lowerRoman"/>
+      <w:lvlText w:val="%9."/>
+      <w:lvlJc w:val="right"/>
+      <w:pPr>
+        <w:ind w:left="6840" w:hanging="180"/>
+      </w:pPr>
+    </w:lvl>
+  </w:abstractNum>
   <w:num w:numId="1" w16cid:durableId="875194701">
     <w:abstractNumId w:val="0"/>
   </w:num>
@@ -2279,6 +3372,12 @@
   </w:num>
   <w:num w:numId="10" w16cid:durableId="1865708160">
     <w:abstractNumId w:val="9"/>
+  </w:num>
+  <w:num w:numId="11" w16cid:durableId="1882741659">
+    <w:abstractNumId w:val="10"/>
+  </w:num>
+  <w:num w:numId="12" w16cid:durableId="959990178">
+    <w:abstractNumId w:val="11"/>
   </w:num>
 </w:numbering>
 </file>
@@ -2927,6 +4026,35 @@
       <w:lang w:eastAsia="en-GB"/>
     </w:rPr>
   </w:style>
+  <w:style w:type="paragraph" w:styleId="ListParagraph">
+    <w:name w:val="List Paragraph"/>
+    <w:basedOn w:val="Normal"/>
+    <w:uiPriority w:val="34"/>
+    <w:qFormat/>
+    <w:rsid w:val="00316B33"/>
+    <w:pPr>
+      <w:ind w:left="720"/>
+      <w:contextualSpacing/>
+    </w:pPr>
+  </w:style>
+  <w:style w:type="paragraph" w:styleId="Caption">
+    <w:name w:val="caption"/>
+    <w:basedOn w:val="Normal"/>
+    <w:next w:val="Normal"/>
+    <w:uiPriority w:val="35"/>
+    <w:unhideWhenUsed/>
+    <w:qFormat/>
+    <w:rsid w:val="00CB1F76"/>
+    <w:pPr>
+      <w:spacing w:after="200"/>
+    </w:pPr>
+    <w:rPr>
+      <w:iCs/>
+      <w:color w:val="000000" w:themeColor="text1"/>
+      <w:sz w:val="20"/>
+      <w:szCs w:val="18"/>
+    </w:rPr>
+  </w:style>
 </w:styles>
 </file>
 
@@ -2999,7 +4127,7 @@
     <w:charset w:val="02"/>
     <w:family w:val="decorative"/>
     <w:pitch w:val="variable"/>
-    <w:sig w:usb0="00000003" w:usb1="10000000" w:usb2="00000000" w:usb3="00000000" w:csb0="80000001" w:csb1="00000000"/>
+    <w:sig w:usb0="00000000" w:usb1="10000000" w:usb2="00000000" w:usb3="00000000" w:csb0="80000000" w:csb1="00000000"/>
   </w:font>
   <w:font w:name="Times New Roman">
     <w:panose1 w:val="02020603050405020304"/>
@@ -3007,6 +4135,20 @@
     <w:family w:val="roman"/>
     <w:pitch w:val="variable"/>
     <w:sig w:usb0="E0002EFF" w:usb1="C000785B" w:usb2="00000009" w:usb3="00000000" w:csb0="000001FF" w:csb1="00000000"/>
+  </w:font>
+  <w:font w:name="Courier New">
+    <w:panose1 w:val="02070309020205020404"/>
+    <w:charset w:val="00"/>
+    <w:family w:val="modern"/>
+    <w:pitch w:val="fixed"/>
+    <w:sig w:usb0="E0002AFF" w:usb1="C0007843" w:usb2="00000009" w:usb3="00000000" w:csb0="000001FF" w:csb1="00000000"/>
+  </w:font>
+  <w:font w:name="Wingdings">
+    <w:panose1 w:val="05000000000000000000"/>
+    <w:charset w:val="4D"/>
+    <w:family w:val="decorative"/>
+    <w:pitch w:val="variable"/>
+    <w:sig w:usb0="00000003" w:usb1="00000000" w:usb2="00000000" w:usb3="00000000" w:csb0="80000001" w:csb1="00000000"/>
   </w:font>
   <w:font w:name="Calibri">
     <w:panose1 w:val="020F0502020204030204"/>
@@ -3048,7 +4190,10 @@
   </w:compat>
   <w:rsids>
     <w:rsidRoot w:val="00FB34BF"/>
-    <w:rsid w:val="004B2398"/>
+    <w:rsid w:val="003B52F8"/>
+    <w:rsid w:val="00615C79"/>
+    <w:rsid w:val="006A313C"/>
+    <w:rsid w:val="00CD0CC1"/>
     <w:rsid w:val="00FB34BF"/>
   </w:rsids>
   <m:mathPr>

</xml_diff>